<commit_message>
Commit 16.1.1: Update Docs
</commit_message>
<xml_diff>
--- a/DOCS/[ELT2207_1][Website cho thuê xe] Báo-cáo.docx
+++ b/DOCS/[ELT2207_1][Website cho thuê xe] Báo-cáo.docx
@@ -973,49 +973,7 @@
             <w:sz w:val="28"/>
             <w:szCs w:val="28"/>
           </w:rPr>
-          <w:fldChar w:fldCharType="begin"/>
-        </w:r>
-        <w:r>
-          <w:rPr>
-            <w:rFonts w:asciiTheme="majorHAnsi" w:hAnsiTheme="majorHAnsi" w:cstheme="majorHAnsi"/>
-            <w:noProof/>
-            <w:webHidden/>
-            <w:sz w:val="28"/>
-            <w:szCs w:val="28"/>
-          </w:rPr>
-          <w:instrText xml:space="preserve"> PAGEREF _Toc23163442 \h </w:instrText>
-        </w:r>
-        <w:r>
-          <w:rPr>
-            <w:rFonts w:asciiTheme="majorHAnsi" w:hAnsiTheme="majorHAnsi" w:cstheme="majorHAnsi"/>
-            <w:noProof/>
-            <w:webHidden/>
-            <w:sz w:val="28"/>
-            <w:szCs w:val="28"/>
-          </w:rPr>
-          <w:fldChar w:fldCharType="separate"/>
-        </w:r>
-        <w:r>
-          <w:rPr>
-            <w:rFonts w:asciiTheme="majorHAnsi" w:hAnsiTheme="majorHAnsi" w:cstheme="majorHAnsi"/>
-            <w:b w:val="0"/>
-            <w:bCs w:val="0"/>
-            <w:noProof/>
-            <w:webHidden/>
-            <w:sz w:val="28"/>
-            <w:szCs w:val="28"/>
-          </w:rPr>
-          <w:t>Error! Bookmark not defined.</w:t>
-        </w:r>
-        <w:r>
-          <w:rPr>
-            <w:rFonts w:asciiTheme="majorHAnsi" w:hAnsiTheme="majorHAnsi" w:cstheme="majorHAnsi"/>
-            <w:noProof/>
-            <w:webHidden/>
-            <w:sz w:val="28"/>
-            <w:szCs w:val="28"/>
-          </w:rPr>
-          <w:fldChar w:fldCharType="end"/>
+          <w:t>3</w:t>
         </w:r>
       </w:hyperlink>
     </w:p>

</xml_diff>